<commit_message>
Read me broken link fixed
</commit_message>
<xml_diff>
--- a/Machine_Learning_Model/MachineLearningModel_proposal.docx
+++ b/Machine_Learning_Model/MachineLearningModel_proposal.docx
@@ -2000,10 +2000,6 @@
     <w:p>
       <w:pPr>
         <w:pStyle w:val="ListParagraph"/>
-        <w:numPr>
-          <w:ilvl w:val="0"/>
-          <w:numId w:val="7"/>
-        </w:numPr>
         <w:jc w:val="both"/>
         <w:rPr>
           <w:rFonts w:cstheme="minorHAnsi"/>
@@ -4227,6 +4223,7 @@
       <w:r>
         <w:rPr>
           <w:rFonts w:asciiTheme="minorHAnsi" w:hAnsiTheme="minorHAnsi" w:cstheme="minorHAnsi"/>
+          <w:noProof/>
         </w:rPr>
         <w:drawing>
           <wp:inline distT="0" distB="0" distL="0" distR="0" wp14:anchorId="1E1643B5" wp14:editId="2EF4819E">

</xml_diff>